<commit_message>
add TeacherEntity And many entity
</commit_message>
<xml_diff>
--- a/docs/第一次迭代/Do One/用户订单领取情况.docx
+++ b/docs/第一次迭代/Do One/用户订单领取情况.docx
@@ -58,7 +58,7 @@
             <w:pPr>
               <w:jc w:val="center"/>
               <w:rPr>
-                <w:rFonts w:ascii="仿宋" w:eastAsia="仿宋" w:hAnsi="仿宋" w:hint="eastAsia"/>
+                <w:rFonts w:ascii="仿宋" w:eastAsia="仿宋" w:hAnsi="仿宋"/>
                 <w:b/>
                 <w:color w:val="000000" w:themeColor="text1"/>
                 <w:sz w:val="28"/>
@@ -276,7 +276,7 @@
             <w:pPr>
               <w:jc w:val="center"/>
               <w:rPr>
-                <w:rFonts w:ascii="仿宋" w:eastAsia="仿宋" w:hAnsi="仿宋" w:hint="eastAsia"/>
+                <w:rFonts w:ascii="仿宋" w:eastAsia="仿宋" w:hAnsi="仿宋"/>
                 <w:bCs/>
                 <w:color w:val="000000" w:themeColor="text1"/>
                 <w:sz w:val="28"/>
@@ -453,7 +453,7 @@
             <w:pPr>
               <w:jc w:val="center"/>
               <w:rPr>
-                <w:rFonts w:ascii="仿宋" w:eastAsia="仿宋" w:hAnsi="仿宋" w:hint="eastAsia"/>
+                <w:rFonts w:ascii="仿宋" w:eastAsia="仿宋" w:hAnsi="仿宋"/>
                 <w:bCs/>
                 <w:color w:val="000000" w:themeColor="text1"/>
                 <w:sz w:val="28"/>
@@ -653,7 +653,7 @@
             <w:pPr>
               <w:jc w:val="center"/>
               <w:rPr>
-                <w:rFonts w:ascii="仿宋" w:eastAsia="仿宋" w:hAnsi="仿宋" w:hint="eastAsia"/>
+                <w:rFonts w:ascii="仿宋" w:eastAsia="仿宋" w:hAnsi="仿宋"/>
                 <w:bCs/>
                 <w:color w:val="000000" w:themeColor="text1"/>
                 <w:sz w:val="28"/>
@@ -688,7 +688,7 @@
             <w:pPr>
               <w:jc w:val="center"/>
               <w:rPr>
-                <w:rFonts w:ascii="仿宋" w:eastAsia="仿宋" w:hAnsi="仿宋" w:hint="eastAsia"/>
+                <w:rFonts w:ascii="仿宋" w:eastAsia="仿宋" w:hAnsi="仿宋"/>
                 <w:bCs/>
                 <w:color w:val="000000" w:themeColor="text1"/>
                 <w:sz w:val="28"/>
@@ -758,7 +758,7 @@
           <w:p>
             <w:pPr>
               <w:rPr>
-                <w:rFonts w:ascii="仿宋" w:eastAsia="仿宋" w:hAnsi="仿宋" w:hint="eastAsia"/>
+                <w:rFonts w:ascii="仿宋" w:eastAsia="仿宋" w:hAnsi="仿宋"/>
                 <w:bCs/>
                 <w:color w:val="000000" w:themeColor="text1"/>
                 <w:sz w:val="28"/>
@@ -890,7 +890,7 @@
             <w:pPr>
               <w:jc w:val="center"/>
               <w:rPr>
-                <w:rFonts w:ascii="仿宋" w:eastAsia="仿宋" w:hAnsi="仿宋" w:hint="eastAsia"/>
+                <w:rFonts w:ascii="仿宋" w:eastAsia="仿宋" w:hAnsi="仿宋"/>
                 <w:bCs/>
                 <w:color w:val="000000" w:themeColor="text1"/>
                 <w:sz w:val="28"/>
@@ -1090,7 +1090,7 @@
             <w:pPr>
               <w:jc w:val="center"/>
               <w:rPr>
-                <w:rFonts w:ascii="仿宋" w:eastAsia="仿宋" w:hAnsi="仿宋" w:hint="eastAsia"/>
+                <w:rFonts w:ascii="仿宋" w:eastAsia="仿宋" w:hAnsi="仿宋"/>
                 <w:bCs/>
                 <w:color w:val="000000" w:themeColor="text1"/>
                 <w:sz w:val="28"/>
@@ -1222,7 +1222,7 @@
           <w:p>
             <w:pPr>
               <w:rPr>
-                <w:rFonts w:ascii="仿宋" w:eastAsia="仿宋" w:hAnsi="仿宋" w:hint="eastAsia"/>
+                <w:rFonts w:ascii="仿宋" w:eastAsia="仿宋" w:hAnsi="仿宋"/>
                 <w:bCs/>
                 <w:color w:val="000000" w:themeColor="text1"/>
                 <w:sz w:val="28"/>
@@ -1239,6 +1239,16 @@
               </w:rPr>
               <w:t>汪海浪</w:t>
             </w:r>
+            <w:r>
+              <w:rPr>
+                <w:rFonts w:ascii="仿宋" w:eastAsia="仿宋" w:hAnsi="仿宋" w:hint="eastAsia"/>
+                <w:bCs/>
+                <w:color w:val="000000" w:themeColor="text1"/>
+                <w:sz w:val="28"/>
+                <w:szCs w:val="28"/>
+              </w:rPr>
+              <w:t>、程桥凤</w:t>
+            </w:r>
           </w:p>
         </w:tc>
         <w:tc>
@@ -1256,7 +1266,7 @@
           <w:p>
             <w:pPr>
               <w:rPr>
-                <w:rFonts w:ascii="仿宋" w:eastAsia="仿宋" w:hAnsi="仿宋" w:hint="eastAsia"/>
+                <w:rFonts w:ascii="仿宋" w:eastAsia="仿宋" w:hAnsi="仿宋"/>
                 <w:bCs/>
                 <w:color w:val="000000" w:themeColor="text1"/>
                 <w:sz w:val="28"/>
@@ -1301,13 +1311,7 @@
         </w:tc>
       </w:tr>
     </w:tbl>
-    <w:p>
-      <w:pPr>
-        <w:rPr>
-          <w:rFonts w:hint="eastAsia"/>
-        </w:rPr>
-      </w:pPr>
-    </w:p>
+    <w:p/>
     <w:sectPr>
       <w:pgSz w:w="11906" w:h="16838"/>
       <w:pgMar w:top="1440" w:right="1800" w:bottom="1440" w:left="1800" w:header="851" w:footer="992" w:gutter="0"/>

</xml_diff>